<commit_message>
Documentation for Finishing Sprint
</commit_message>
<xml_diff>
--- a/0.3 - StudyTips Page UAT Plan.docx
+++ b/0.3 - StudyTips Page UAT Plan.docx
@@ -5581,8 +5581,16 @@
           <w:b/>
           <w:bCs/>
         </w:rPr>
-        <w:t>Timer Page – Sprint 0.2</w:t>
+        <w:t>Study Tip Page – 0.3</w:t>
       </w:r>
+    </w:p>
+    <w:p>
+      <w:pPr>
+        <w:rPr>
+          <w:b/>
+          <w:bCs/>
+        </w:rPr>
+      </w:pPr>
     </w:p>
     <w:tbl>
       <w:tblPr>
@@ -5592,15 +5600,15 @@
       </w:tblPr>
       <w:tblGrid>
         <w:gridCol w:w="706"/>
-        <w:gridCol w:w="1620"/>
-        <w:gridCol w:w="1676"/>
-        <w:gridCol w:w="2497"/>
-        <w:gridCol w:w="2517"/>
+        <w:gridCol w:w="1429"/>
+        <w:gridCol w:w="1896"/>
+        <w:gridCol w:w="2849"/>
+        <w:gridCol w:w="2136"/>
       </w:tblGrid>
       <w:tr>
         <w:tc>
           <w:tcPr>
-            <w:tcW w:w="691" w:type="dxa"/>
+            <w:tcW w:w="706" w:type="dxa"/>
             <w:tcBorders>
               <w:top w:val="single" w:sz="4" w:space="0" w:color="auto"/>
               <w:left w:val="single" w:sz="4" w:space="0" w:color="auto"/>
@@ -5628,7 +5636,7 @@
         </w:tc>
         <w:tc>
           <w:tcPr>
-            <w:tcW w:w="2395" w:type="dxa"/>
+            <w:tcW w:w="1429" w:type="dxa"/>
             <w:tcBorders>
               <w:top w:val="single" w:sz="4" w:space="0" w:color="auto"/>
               <w:left w:val="single" w:sz="4" w:space="0" w:color="auto"/>
@@ -5656,7 +5664,7 @@
         </w:tc>
         <w:tc>
           <w:tcPr>
-            <w:tcW w:w="2543" w:type="dxa"/>
+            <w:tcW w:w="1896" w:type="dxa"/>
             <w:tcBorders>
               <w:top w:val="single" w:sz="4" w:space="0" w:color="auto"/>
               <w:left w:val="single" w:sz="4" w:space="0" w:color="auto"/>
@@ -5684,7 +5692,7 @@
         </w:tc>
         <w:tc>
           <w:tcPr>
-            <w:tcW w:w="4704" w:type="dxa"/>
+            <w:tcW w:w="2849" w:type="dxa"/>
             <w:tcBorders>
               <w:top w:val="single" w:sz="4" w:space="0" w:color="auto"/>
               <w:left w:val="single" w:sz="4" w:space="0" w:color="auto"/>
@@ -5712,7 +5720,7 @@
         </w:tc>
         <w:tc>
           <w:tcPr>
-            <w:tcW w:w="4057" w:type="dxa"/>
+            <w:tcW w:w="2136" w:type="dxa"/>
             <w:tcBorders>
               <w:top w:val="single" w:sz="4" w:space="0" w:color="auto"/>
               <w:left w:val="single" w:sz="4" w:space="0" w:color="auto"/>
@@ -5734,7 +5742,7 @@
       <w:tr>
         <w:tc>
           <w:tcPr>
-            <w:tcW w:w="691" w:type="dxa"/>
+            <w:tcW w:w="706" w:type="dxa"/>
             <w:tcBorders>
               <w:top w:val="single" w:sz="4" w:space="0" w:color="auto"/>
               <w:left w:val="single" w:sz="4" w:space="0" w:color="auto"/>
@@ -5753,7 +5761,7 @@
         </w:tc>
         <w:tc>
           <w:tcPr>
-            <w:tcW w:w="2395" w:type="dxa"/>
+            <w:tcW w:w="1429" w:type="dxa"/>
             <w:tcBorders>
               <w:top w:val="single" w:sz="4" w:space="0" w:color="auto"/>
               <w:left w:val="single" w:sz="4" w:space="0" w:color="auto"/>
@@ -5766,13 +5774,18 @@
               <w:spacing w:line="240" w:lineRule="auto"/>
             </w:pPr>
             <w:r>
-              <w:t xml:space="preserve"> </w:t>
-            </w:r>
+              <w:t xml:space="preserve">If page loads correctly </w:t>
+            </w:r>
+          </w:p>
+          <w:p>
+            <w:pPr>
+              <w:spacing w:line="240" w:lineRule="auto"/>
+            </w:pPr>
           </w:p>
         </w:tc>
         <w:tc>
           <w:tcPr>
-            <w:tcW w:w="2543" w:type="dxa"/>
+            <w:tcW w:w="1896" w:type="dxa"/>
             <w:tcBorders>
               <w:top w:val="single" w:sz="4" w:space="0" w:color="auto"/>
               <w:left w:val="single" w:sz="4" w:space="0" w:color="auto"/>
@@ -5783,13 +5796,20 @@
           <w:p>
             <w:pPr>
               <w:pStyle w:val="ListParagraph"/>
+              <w:numPr>
+                <w:ilvl w:val="0"/>
+                <w:numId w:val="25"/>
+              </w:numPr>
               <w:spacing w:line="240" w:lineRule="auto"/>
             </w:pPr>
+            <w:r>
+              <w:t xml:space="preserve">User presses study tips button </w:t>
+            </w:r>
           </w:p>
         </w:tc>
         <w:tc>
           <w:tcPr>
-            <w:tcW w:w="4704" w:type="dxa"/>
+            <w:tcW w:w="2849" w:type="dxa"/>
             <w:tcBorders>
               <w:top w:val="single" w:sz="4" w:space="0" w:color="auto"/>
               <w:left w:val="single" w:sz="4" w:space="0" w:color="auto"/>
@@ -5800,13 +5820,59 @@
           <w:p>
             <w:pPr>
               <w:pStyle w:val="ListParagraph"/>
+              <w:numPr>
+                <w:ilvl w:val="0"/>
+                <w:numId w:val="27"/>
+              </w:numPr>
               <w:spacing w:line="240" w:lineRule="auto"/>
             </w:pPr>
+            <w:r>
+              <w:t xml:space="preserve">Users sees a dropdown </w:t>
+            </w:r>
+            <w:proofErr w:type="gramStart"/>
+            <w:r>
+              <w:t>menu</w:t>
+            </w:r>
+            <w:proofErr w:type="gramEnd"/>
+          </w:p>
+          <w:p>
+            <w:pPr>
+              <w:pStyle w:val="ListParagraph"/>
+              <w:numPr>
+                <w:ilvl w:val="0"/>
+                <w:numId w:val="27"/>
+              </w:numPr>
+              <w:spacing w:line="240" w:lineRule="auto"/>
+            </w:pPr>
+            <w:r>
+              <w:t xml:space="preserve">User sees “Study Tips” at the </w:t>
+            </w:r>
+            <w:proofErr w:type="gramStart"/>
+            <w:r>
+              <w:t>top</w:t>
+            </w:r>
+            <w:proofErr w:type="gramEnd"/>
+            <w:r>
+              <w:t xml:space="preserve"> </w:t>
+            </w:r>
+          </w:p>
+          <w:p>
+            <w:pPr>
+              <w:pStyle w:val="ListParagraph"/>
+              <w:numPr>
+                <w:ilvl w:val="0"/>
+                <w:numId w:val="27"/>
+              </w:numPr>
+              <w:spacing w:line="240" w:lineRule="auto"/>
+            </w:pPr>
+            <w:r>
+              <w:t xml:space="preserve">User sees Return and Help button </w:t>
+            </w:r>
           </w:p>
         </w:tc>
         <w:tc>
           <w:tcPr>
-            <w:tcW w:w="4057" w:type="dxa"/>
+            <w:tcW w:w="2136" w:type="dxa"/>
             <w:tcBorders>
               <w:top w:val="single" w:sz="4" w:space="0" w:color="auto"/>
               <w:left w:val="single" w:sz="4" w:space="0" w:color="auto"/>
@@ -5939,7 +6005,7 @@
       <w:tr>
         <w:tc>
           <w:tcPr>
-            <w:tcW w:w="691" w:type="dxa"/>
+            <w:tcW w:w="706" w:type="dxa"/>
             <w:tcBorders>
               <w:top w:val="single" w:sz="4" w:space="0" w:color="auto"/>
               <w:left w:val="single" w:sz="4" w:space="0" w:color="auto"/>
@@ -5958,7 +6024,7 @@
         </w:tc>
         <w:tc>
           <w:tcPr>
-            <w:tcW w:w="2395" w:type="dxa"/>
+            <w:tcW w:w="1429" w:type="dxa"/>
             <w:tcBorders>
               <w:top w:val="single" w:sz="4" w:space="0" w:color="auto"/>
               <w:left w:val="single" w:sz="4" w:space="0" w:color="auto"/>
@@ -5970,11 +6036,14 @@
             <w:pPr>
               <w:spacing w:line="240" w:lineRule="auto"/>
             </w:pPr>
+            <w:r>
+              <w:t xml:space="preserve">If drop down works correctly </w:t>
+            </w:r>
           </w:p>
         </w:tc>
         <w:tc>
           <w:tcPr>
-            <w:tcW w:w="2543" w:type="dxa"/>
+            <w:tcW w:w="1896" w:type="dxa"/>
             <w:tcBorders>
               <w:top w:val="single" w:sz="4" w:space="0" w:color="auto"/>
               <w:left w:val="single" w:sz="4" w:space="0" w:color="auto"/>
@@ -5985,13 +6054,20 @@
           <w:p>
             <w:pPr>
               <w:pStyle w:val="ListParagraph"/>
+              <w:numPr>
+                <w:ilvl w:val="0"/>
+                <w:numId w:val="29"/>
+              </w:numPr>
               <w:spacing w:line="240" w:lineRule="auto"/>
             </w:pPr>
+            <w:r>
+              <w:t xml:space="preserve">User clicks drop down menu </w:t>
+            </w:r>
           </w:p>
         </w:tc>
         <w:tc>
           <w:tcPr>
-            <w:tcW w:w="4704" w:type="dxa"/>
+            <w:tcW w:w="2849" w:type="dxa"/>
             <w:tcBorders>
               <w:top w:val="single" w:sz="4" w:space="0" w:color="auto"/>
               <w:left w:val="single" w:sz="4" w:space="0" w:color="auto"/>
@@ -6002,16 +6078,20 @@
           <w:p>
             <w:pPr>
               <w:pStyle w:val="ListParagraph"/>
+              <w:numPr>
+                <w:ilvl w:val="0"/>
+                <w:numId w:val="30"/>
+              </w:numPr>
               <w:spacing w:line="240" w:lineRule="auto"/>
             </w:pPr>
             <w:r>
-              <w:t xml:space="preserve"> </w:t>
+              <w:t>Users sees three options “Taking Breaks”, “Organising Workload” and Concentration</w:t>
             </w:r>
           </w:p>
         </w:tc>
         <w:tc>
           <w:tcPr>
-            <w:tcW w:w="4057" w:type="dxa"/>
+            <w:tcW w:w="2136" w:type="dxa"/>
             <w:tcBorders>
               <w:top w:val="single" w:sz="4" w:space="0" w:color="auto"/>
               <w:left w:val="single" w:sz="4" w:space="0" w:color="auto"/>
@@ -6035,8 +6115,8 @@
               <w:tblLook w:val="04A0" w:firstRow="1" w:lastRow="0" w:firstColumn="1" w:lastColumn="0" w:noHBand="0" w:noVBand="1"/>
             </w:tblPr>
             <w:tblGrid>
-              <w:gridCol w:w="322"/>
-              <w:gridCol w:w="1835"/>
+              <w:gridCol w:w="301"/>
+              <w:gridCol w:w="1614"/>
             </w:tblGrid>
             <w:tr>
               <w:tc>
@@ -6131,606 +6211,6 @@
           </w:p>
         </w:tc>
       </w:tr>
-      <w:tr>
-        <w:tc>
-          <w:tcPr>
-            <w:tcW w:w="691" w:type="dxa"/>
-            <w:tcBorders>
-              <w:top w:val="single" w:sz="4" w:space="0" w:color="auto"/>
-              <w:left w:val="single" w:sz="4" w:space="0" w:color="auto"/>
-              <w:bottom w:val="single" w:sz="4" w:space="0" w:color="auto"/>
-              <w:right w:val="single" w:sz="4" w:space="0" w:color="auto"/>
-            </w:tcBorders>
-          </w:tcPr>
-          <w:p>
-            <w:pPr>
-              <w:spacing w:line="240" w:lineRule="auto"/>
-            </w:pPr>
-            <w:r>
-              <w:t>1.2</w:t>
-            </w:r>
-          </w:p>
-        </w:tc>
-        <w:tc>
-          <w:tcPr>
-            <w:tcW w:w="2395" w:type="dxa"/>
-            <w:tcBorders>
-              <w:top w:val="single" w:sz="4" w:space="0" w:color="auto"/>
-              <w:left w:val="single" w:sz="4" w:space="0" w:color="auto"/>
-              <w:bottom w:val="single" w:sz="4" w:space="0" w:color="auto"/>
-              <w:right w:val="single" w:sz="4" w:space="0" w:color="auto"/>
-            </w:tcBorders>
-          </w:tcPr>
-          <w:p>
-            <w:pPr>
-              <w:spacing w:line="240" w:lineRule="auto"/>
-            </w:pPr>
-          </w:p>
-        </w:tc>
-        <w:tc>
-          <w:tcPr>
-            <w:tcW w:w="2543" w:type="dxa"/>
-            <w:tcBorders>
-              <w:top w:val="single" w:sz="4" w:space="0" w:color="auto"/>
-              <w:left w:val="single" w:sz="4" w:space="0" w:color="auto"/>
-              <w:bottom w:val="single" w:sz="4" w:space="0" w:color="auto"/>
-              <w:right w:val="single" w:sz="4" w:space="0" w:color="auto"/>
-            </w:tcBorders>
-          </w:tcPr>
-          <w:p>
-            <w:pPr>
-              <w:pStyle w:val="ListParagraph"/>
-              <w:numPr>
-                <w:ilvl w:val="0"/>
-                <w:numId w:val="14"/>
-              </w:numPr>
-              <w:spacing w:line="240" w:lineRule="auto"/>
-            </w:pPr>
-          </w:p>
-        </w:tc>
-        <w:tc>
-          <w:tcPr>
-            <w:tcW w:w="4704" w:type="dxa"/>
-            <w:tcBorders>
-              <w:top w:val="single" w:sz="4" w:space="0" w:color="auto"/>
-              <w:left w:val="single" w:sz="4" w:space="0" w:color="auto"/>
-              <w:bottom w:val="single" w:sz="4" w:space="0" w:color="auto"/>
-              <w:right w:val="single" w:sz="4" w:space="0" w:color="auto"/>
-            </w:tcBorders>
-          </w:tcPr>
-          <w:p>
-            <w:pPr>
-              <w:spacing w:line="240" w:lineRule="auto"/>
-            </w:pPr>
-          </w:p>
-        </w:tc>
-        <w:tc>
-          <w:tcPr>
-            <w:tcW w:w="4057" w:type="dxa"/>
-            <w:tcBorders>
-              <w:top w:val="single" w:sz="4" w:space="0" w:color="auto"/>
-              <w:left w:val="single" w:sz="4" w:space="0" w:color="auto"/>
-              <w:bottom w:val="single" w:sz="4" w:space="0" w:color="auto"/>
-              <w:right w:val="single" w:sz="4" w:space="0" w:color="auto"/>
-            </w:tcBorders>
-          </w:tcPr>
-          <w:p>
-            <w:pPr>
-              <w:spacing w:line="240" w:lineRule="auto"/>
-            </w:pPr>
-            <w:r>
-              <w:t>Tester name: Ria</w:t>
-            </w:r>
-          </w:p>
-          <w:tbl>
-            <w:tblPr>
-              <w:tblStyle w:val="TableGrid"/>
-              <w:tblW w:w="0" w:type="auto"/>
-              <w:tblLook w:val="04A0" w:firstRow="1" w:lastRow="0" w:firstColumn="1" w:lastColumn="0" w:noHBand="0" w:noVBand="1"/>
-            </w:tblPr>
-            <w:tblGrid>
-              <w:gridCol w:w="322"/>
-              <w:gridCol w:w="1835"/>
-            </w:tblGrid>
-            <w:tr>
-              <w:tc>
-                <w:tcPr>
-                  <w:tcW w:w="470" w:type="dxa"/>
-                  <w:tcBorders>
-                    <w:top w:val="single" w:sz="4" w:space="0" w:color="auto"/>
-                    <w:left w:val="single" w:sz="4" w:space="0" w:color="auto"/>
-                    <w:bottom w:val="single" w:sz="4" w:space="0" w:color="auto"/>
-                    <w:right w:val="single" w:sz="4" w:space="0" w:color="auto"/>
-                  </w:tcBorders>
-                  <w:shd w:val="clear" w:color="auto" w:fill="FF0000"/>
-                </w:tcPr>
-                <w:p>
-                  <w:pPr>
-                    <w:spacing w:line="240" w:lineRule="auto"/>
-                  </w:pPr>
-                </w:p>
-              </w:tc>
-              <w:tc>
-                <w:tcPr>
-                  <w:tcW w:w="3361" w:type="dxa"/>
-                  <w:tcBorders>
-                    <w:top w:val="nil"/>
-                    <w:left w:val="single" w:sz="4" w:space="0" w:color="auto"/>
-                    <w:bottom w:val="nil"/>
-                    <w:right w:val="nil"/>
-                  </w:tcBorders>
-                  <w:hideMark/>
-                </w:tcPr>
-                <w:p>
-                  <w:pPr>
-                    <w:spacing w:line="240" w:lineRule="auto"/>
-                  </w:pPr>
-                  <w:r>
-                    <w:t>PASS</w:t>
-                  </w:r>
-                </w:p>
-              </w:tc>
-            </w:tr>
-            <w:tr>
-              <w:tc>
-                <w:tcPr>
-                  <w:tcW w:w="470" w:type="dxa"/>
-                  <w:tcBorders>
-                    <w:top w:val="single" w:sz="4" w:space="0" w:color="auto"/>
-                    <w:left w:val="single" w:sz="4" w:space="0" w:color="auto"/>
-                    <w:bottom w:val="single" w:sz="4" w:space="0" w:color="auto"/>
-                    <w:right w:val="single" w:sz="4" w:space="0" w:color="auto"/>
-                  </w:tcBorders>
-                </w:tcPr>
-                <w:p>
-                  <w:pPr>
-                    <w:spacing w:line="240" w:lineRule="auto"/>
-                  </w:pPr>
-                </w:p>
-              </w:tc>
-              <w:tc>
-                <w:tcPr>
-                  <w:tcW w:w="3361" w:type="dxa"/>
-                  <w:tcBorders>
-                    <w:top w:val="nil"/>
-                    <w:left w:val="single" w:sz="4" w:space="0" w:color="auto"/>
-                    <w:bottom w:val="nil"/>
-                    <w:right w:val="nil"/>
-                  </w:tcBorders>
-                  <w:hideMark/>
-                </w:tcPr>
-                <w:p>
-                  <w:pPr>
-                    <w:spacing w:line="240" w:lineRule="auto"/>
-                  </w:pPr>
-                  <w:r>
-                    <w:t>FAIL</w:t>
-                  </w:r>
-                </w:p>
-              </w:tc>
-            </w:tr>
-          </w:tbl>
-          <w:p>
-            <w:pPr>
-              <w:spacing w:line="240" w:lineRule="auto"/>
-            </w:pPr>
-            <w:r>
-              <w:t>Observations:</w:t>
-            </w:r>
-          </w:p>
-          <w:p>
-            <w:pPr>
-              <w:spacing w:line="240" w:lineRule="auto"/>
-            </w:pPr>
-          </w:p>
-        </w:tc>
-      </w:tr>
-      <w:tr>
-        <w:tc>
-          <w:tcPr>
-            <w:tcW w:w="691" w:type="dxa"/>
-            <w:tcBorders>
-              <w:top w:val="single" w:sz="4" w:space="0" w:color="auto"/>
-              <w:left w:val="single" w:sz="4" w:space="0" w:color="auto"/>
-              <w:bottom w:val="single" w:sz="4" w:space="0" w:color="auto"/>
-              <w:right w:val="single" w:sz="4" w:space="0" w:color="auto"/>
-            </w:tcBorders>
-          </w:tcPr>
-          <w:p>
-            <w:pPr>
-              <w:spacing w:line="240" w:lineRule="auto"/>
-            </w:pPr>
-            <w:r>
-              <w:t>1.3.1</w:t>
-            </w:r>
-          </w:p>
-        </w:tc>
-        <w:tc>
-          <w:tcPr>
-            <w:tcW w:w="2395" w:type="dxa"/>
-            <w:tcBorders>
-              <w:top w:val="single" w:sz="4" w:space="0" w:color="auto"/>
-              <w:left w:val="single" w:sz="4" w:space="0" w:color="auto"/>
-              <w:bottom w:val="single" w:sz="4" w:space="0" w:color="auto"/>
-              <w:right w:val="single" w:sz="4" w:space="0" w:color="auto"/>
-            </w:tcBorders>
-          </w:tcPr>
-          <w:p>
-            <w:pPr>
-              <w:spacing w:line="240" w:lineRule="auto"/>
-            </w:pPr>
-          </w:p>
-        </w:tc>
-        <w:tc>
-          <w:tcPr>
-            <w:tcW w:w="2543" w:type="dxa"/>
-            <w:tcBorders>
-              <w:top w:val="single" w:sz="4" w:space="0" w:color="auto"/>
-              <w:left w:val="single" w:sz="4" w:space="0" w:color="auto"/>
-              <w:bottom w:val="single" w:sz="4" w:space="0" w:color="auto"/>
-              <w:right w:val="single" w:sz="4" w:space="0" w:color="auto"/>
-            </w:tcBorders>
-          </w:tcPr>
-          <w:p>
-            <w:pPr>
-              <w:pStyle w:val="ListParagraph"/>
-              <w:spacing w:line="240" w:lineRule="auto"/>
-            </w:pPr>
-          </w:p>
-        </w:tc>
-        <w:tc>
-          <w:tcPr>
-            <w:tcW w:w="4704" w:type="dxa"/>
-            <w:tcBorders>
-              <w:top w:val="single" w:sz="4" w:space="0" w:color="auto"/>
-              <w:left w:val="single" w:sz="4" w:space="0" w:color="auto"/>
-              <w:bottom w:val="single" w:sz="4" w:space="0" w:color="auto"/>
-              <w:right w:val="single" w:sz="4" w:space="0" w:color="auto"/>
-            </w:tcBorders>
-          </w:tcPr>
-          <w:p>
-            <w:pPr>
-              <w:pStyle w:val="ListParagraph"/>
-              <w:spacing w:line="240" w:lineRule="auto"/>
-            </w:pPr>
-            <w:r>
-              <w:t xml:space="preserve"> </w:t>
-            </w:r>
-          </w:p>
-        </w:tc>
-        <w:tc>
-          <w:tcPr>
-            <w:tcW w:w="4057" w:type="dxa"/>
-            <w:tcBorders>
-              <w:top w:val="single" w:sz="4" w:space="0" w:color="auto"/>
-              <w:left w:val="single" w:sz="4" w:space="0" w:color="auto"/>
-              <w:bottom w:val="single" w:sz="4" w:space="0" w:color="auto"/>
-              <w:right w:val="single" w:sz="4" w:space="0" w:color="auto"/>
-            </w:tcBorders>
-          </w:tcPr>
-          <w:p>
-            <w:pPr>
-              <w:spacing w:line="240" w:lineRule="auto"/>
-            </w:pPr>
-            <w:r>
-              <w:t>Tester name: Ria</w:t>
-            </w:r>
-          </w:p>
-          <w:tbl>
-            <w:tblPr>
-              <w:tblStyle w:val="TableGrid"/>
-              <w:tblW w:w="0" w:type="auto"/>
-              <w:tblLook w:val="04A0" w:firstRow="1" w:lastRow="0" w:firstColumn="1" w:lastColumn="0" w:noHBand="0" w:noVBand="1"/>
-            </w:tblPr>
-            <w:tblGrid>
-              <w:gridCol w:w="322"/>
-              <w:gridCol w:w="1835"/>
-            </w:tblGrid>
-            <w:tr>
-              <w:tc>
-                <w:tcPr>
-                  <w:tcW w:w="470" w:type="dxa"/>
-                  <w:tcBorders>
-                    <w:top w:val="single" w:sz="4" w:space="0" w:color="auto"/>
-                    <w:left w:val="single" w:sz="4" w:space="0" w:color="auto"/>
-                    <w:bottom w:val="single" w:sz="4" w:space="0" w:color="auto"/>
-                    <w:right w:val="single" w:sz="4" w:space="0" w:color="auto"/>
-                  </w:tcBorders>
-                  <w:shd w:val="clear" w:color="auto" w:fill="FF0000"/>
-                </w:tcPr>
-                <w:p>
-                  <w:pPr>
-                    <w:spacing w:line="240" w:lineRule="auto"/>
-                  </w:pPr>
-                </w:p>
-              </w:tc>
-              <w:tc>
-                <w:tcPr>
-                  <w:tcW w:w="3361" w:type="dxa"/>
-                  <w:tcBorders>
-                    <w:top w:val="nil"/>
-                    <w:left w:val="single" w:sz="4" w:space="0" w:color="auto"/>
-                    <w:bottom w:val="nil"/>
-                    <w:right w:val="nil"/>
-                  </w:tcBorders>
-                  <w:hideMark/>
-                </w:tcPr>
-                <w:p>
-                  <w:pPr>
-                    <w:spacing w:line="240" w:lineRule="auto"/>
-                  </w:pPr>
-                  <w:r>
-                    <w:t>PASS</w:t>
-                  </w:r>
-                </w:p>
-              </w:tc>
-            </w:tr>
-            <w:tr>
-              <w:tc>
-                <w:tcPr>
-                  <w:tcW w:w="470" w:type="dxa"/>
-                  <w:tcBorders>
-                    <w:top w:val="single" w:sz="4" w:space="0" w:color="auto"/>
-                    <w:left w:val="single" w:sz="4" w:space="0" w:color="auto"/>
-                    <w:bottom w:val="single" w:sz="4" w:space="0" w:color="auto"/>
-                    <w:right w:val="single" w:sz="4" w:space="0" w:color="auto"/>
-                  </w:tcBorders>
-                </w:tcPr>
-                <w:p>
-                  <w:pPr>
-                    <w:spacing w:line="240" w:lineRule="auto"/>
-                  </w:pPr>
-                </w:p>
-              </w:tc>
-              <w:tc>
-                <w:tcPr>
-                  <w:tcW w:w="3361" w:type="dxa"/>
-                  <w:tcBorders>
-                    <w:top w:val="nil"/>
-                    <w:left w:val="single" w:sz="4" w:space="0" w:color="auto"/>
-                    <w:bottom w:val="nil"/>
-                    <w:right w:val="nil"/>
-                  </w:tcBorders>
-                  <w:hideMark/>
-                </w:tcPr>
-                <w:p>
-                  <w:pPr>
-                    <w:spacing w:line="240" w:lineRule="auto"/>
-                  </w:pPr>
-                  <w:r>
-                    <w:t>FAIL</w:t>
-                  </w:r>
-                </w:p>
-              </w:tc>
-            </w:tr>
-          </w:tbl>
-          <w:p>
-            <w:pPr>
-              <w:spacing w:line="240" w:lineRule="auto"/>
-            </w:pPr>
-            <w:r>
-              <w:t>Observations:</w:t>
-            </w:r>
-          </w:p>
-          <w:p>
-            <w:pPr>
-              <w:pStyle w:val="NormalWeb"/>
-              <w:spacing w:before="0" w:beforeAutospacing="0" w:after="240" w:afterAutospacing="0"/>
-              <w:textAlignment w:val="baseline"/>
-              <w:rPr>
-                <w:rFonts w:ascii="Arial" w:hAnsi="Arial" w:cs="Arial"/>
-                <w:color w:val="000000"/>
-                <w:sz w:val="22"/>
-                <w:szCs w:val="22"/>
-              </w:rPr>
-            </w:pPr>
-          </w:p>
-        </w:tc>
-      </w:tr>
-      <w:tr>
-        <w:tc>
-          <w:tcPr>
-            <w:tcW w:w="691" w:type="dxa"/>
-            <w:tcBorders>
-              <w:top w:val="single" w:sz="4" w:space="0" w:color="auto"/>
-              <w:left w:val="single" w:sz="4" w:space="0" w:color="auto"/>
-              <w:bottom w:val="single" w:sz="4" w:space="0" w:color="auto"/>
-              <w:right w:val="single" w:sz="4" w:space="0" w:color="auto"/>
-            </w:tcBorders>
-          </w:tcPr>
-          <w:p>
-            <w:pPr>
-              <w:spacing w:line="240" w:lineRule="auto"/>
-            </w:pPr>
-            <w:r>
-              <w:t>1.3.2</w:t>
-            </w:r>
-          </w:p>
-        </w:tc>
-        <w:tc>
-          <w:tcPr>
-            <w:tcW w:w="2395" w:type="dxa"/>
-            <w:tcBorders>
-              <w:top w:val="single" w:sz="4" w:space="0" w:color="auto"/>
-              <w:left w:val="single" w:sz="4" w:space="0" w:color="auto"/>
-              <w:bottom w:val="single" w:sz="4" w:space="0" w:color="auto"/>
-              <w:right w:val="single" w:sz="4" w:space="0" w:color="auto"/>
-            </w:tcBorders>
-          </w:tcPr>
-          <w:p>
-            <w:pPr>
-              <w:spacing w:line="240" w:lineRule="auto"/>
-            </w:pPr>
-          </w:p>
-        </w:tc>
-        <w:tc>
-          <w:tcPr>
-            <w:tcW w:w="2543" w:type="dxa"/>
-            <w:tcBorders>
-              <w:top w:val="single" w:sz="4" w:space="0" w:color="auto"/>
-              <w:left w:val="single" w:sz="4" w:space="0" w:color="auto"/>
-              <w:bottom w:val="single" w:sz="4" w:space="0" w:color="auto"/>
-              <w:right w:val="single" w:sz="4" w:space="0" w:color="auto"/>
-            </w:tcBorders>
-          </w:tcPr>
-          <w:p>
-            <w:pPr>
-              <w:spacing w:line="240" w:lineRule="auto"/>
-            </w:pPr>
-            <w:r>
-              <w:t xml:space="preserve"> </w:t>
-            </w:r>
-          </w:p>
-        </w:tc>
-        <w:tc>
-          <w:tcPr>
-            <w:tcW w:w="4704" w:type="dxa"/>
-            <w:tcBorders>
-              <w:top w:val="single" w:sz="4" w:space="0" w:color="auto"/>
-              <w:left w:val="single" w:sz="4" w:space="0" w:color="auto"/>
-              <w:bottom w:val="single" w:sz="4" w:space="0" w:color="auto"/>
-              <w:right w:val="single" w:sz="4" w:space="0" w:color="auto"/>
-            </w:tcBorders>
-          </w:tcPr>
-          <w:p>
-            <w:pPr>
-              <w:spacing w:line="240" w:lineRule="auto"/>
-            </w:pPr>
-          </w:p>
-        </w:tc>
-        <w:tc>
-          <w:tcPr>
-            <w:tcW w:w="4057" w:type="dxa"/>
-            <w:tcBorders>
-              <w:top w:val="single" w:sz="4" w:space="0" w:color="auto"/>
-              <w:left w:val="single" w:sz="4" w:space="0" w:color="auto"/>
-              <w:bottom w:val="single" w:sz="4" w:space="0" w:color="auto"/>
-              <w:right w:val="single" w:sz="4" w:space="0" w:color="auto"/>
-            </w:tcBorders>
-          </w:tcPr>
-          <w:p>
-            <w:pPr>
-              <w:spacing w:line="240" w:lineRule="auto"/>
-            </w:pPr>
-            <w:r>
-              <w:t>Tester name: Ria</w:t>
-            </w:r>
-          </w:p>
-          <w:tbl>
-            <w:tblPr>
-              <w:tblStyle w:val="TableGrid"/>
-              <w:tblW w:w="0" w:type="auto"/>
-              <w:tblLook w:val="04A0" w:firstRow="1" w:lastRow="0" w:firstColumn="1" w:lastColumn="0" w:noHBand="0" w:noVBand="1"/>
-            </w:tblPr>
-            <w:tblGrid>
-              <w:gridCol w:w="322"/>
-              <w:gridCol w:w="1835"/>
-            </w:tblGrid>
-            <w:tr>
-              <w:tc>
-                <w:tcPr>
-                  <w:tcW w:w="470" w:type="dxa"/>
-                  <w:tcBorders>
-                    <w:top w:val="single" w:sz="4" w:space="0" w:color="auto"/>
-                    <w:left w:val="single" w:sz="4" w:space="0" w:color="auto"/>
-                    <w:bottom w:val="single" w:sz="4" w:space="0" w:color="auto"/>
-                    <w:right w:val="single" w:sz="4" w:space="0" w:color="auto"/>
-                  </w:tcBorders>
-                  <w:shd w:val="clear" w:color="auto" w:fill="FF0000"/>
-                </w:tcPr>
-                <w:p>
-                  <w:pPr>
-                    <w:spacing w:line="240" w:lineRule="auto"/>
-                  </w:pPr>
-                </w:p>
-              </w:tc>
-              <w:tc>
-                <w:tcPr>
-                  <w:tcW w:w="3361" w:type="dxa"/>
-                  <w:tcBorders>
-                    <w:top w:val="nil"/>
-                    <w:left w:val="single" w:sz="4" w:space="0" w:color="auto"/>
-                    <w:bottom w:val="nil"/>
-                    <w:right w:val="nil"/>
-                  </w:tcBorders>
-                  <w:hideMark/>
-                </w:tcPr>
-                <w:p>
-                  <w:pPr>
-                    <w:spacing w:line="240" w:lineRule="auto"/>
-                  </w:pPr>
-                  <w:r>
-                    <w:t>PASS</w:t>
-                  </w:r>
-                </w:p>
-              </w:tc>
-            </w:tr>
-            <w:tr>
-              <w:tc>
-                <w:tcPr>
-                  <w:tcW w:w="470" w:type="dxa"/>
-                  <w:tcBorders>
-                    <w:top w:val="single" w:sz="4" w:space="0" w:color="auto"/>
-                    <w:left w:val="single" w:sz="4" w:space="0" w:color="auto"/>
-                    <w:bottom w:val="single" w:sz="4" w:space="0" w:color="auto"/>
-                    <w:right w:val="single" w:sz="4" w:space="0" w:color="auto"/>
-                  </w:tcBorders>
-                </w:tcPr>
-                <w:p>
-                  <w:pPr>
-                    <w:spacing w:line="240" w:lineRule="auto"/>
-                  </w:pPr>
-                </w:p>
-              </w:tc>
-              <w:tc>
-                <w:tcPr>
-                  <w:tcW w:w="3361" w:type="dxa"/>
-                  <w:tcBorders>
-                    <w:top w:val="nil"/>
-                    <w:left w:val="single" w:sz="4" w:space="0" w:color="auto"/>
-                    <w:bottom w:val="nil"/>
-                    <w:right w:val="nil"/>
-                  </w:tcBorders>
-                  <w:hideMark/>
-                </w:tcPr>
-                <w:p>
-                  <w:pPr>
-                    <w:spacing w:line="240" w:lineRule="auto"/>
-                  </w:pPr>
-                  <w:r>
-                    <w:t>FAIL</w:t>
-                  </w:r>
-                </w:p>
-              </w:tc>
-            </w:tr>
-          </w:tbl>
-          <w:p>
-            <w:pPr>
-              <w:spacing w:line="240" w:lineRule="auto"/>
-            </w:pPr>
-            <w:r>
-              <w:t>Observations:</w:t>
-            </w:r>
-          </w:p>
-          <w:p>
-            <w:pPr>
-              <w:pStyle w:val="NormalWeb"/>
-              <w:numPr>
-                <w:ilvl w:val="0"/>
-                <w:numId w:val="23"/>
-              </w:numPr>
-              <w:spacing w:before="240" w:beforeAutospacing="0" w:after="0" w:afterAutospacing="0"/>
-              <w:textAlignment w:val="baseline"/>
-              <w:rPr>
-                <w:rFonts w:ascii="Arial" w:hAnsi="Arial" w:cs="Arial"/>
-                <w:color w:val="000000"/>
-                <w:sz w:val="22"/>
-                <w:szCs w:val="22"/>
-              </w:rPr>
-            </w:pPr>
-          </w:p>
-        </w:tc>
-      </w:tr>
     </w:tbl>
     <w:p>
       <w:r>
@@ -7661,6 +7141,95 @@
     </w:lvl>
   </w:abstractNum>
   <w:abstractNum w:abstractNumId="8" w15:restartNumberingAfterBreak="0">
+    <w:nsid w:val="27413069"/>
+    <w:multiLevelType w:val="hybridMultilevel"/>
+    <w:tmpl w:val="2E98C8B0"/>
+    <w:lvl w:ilvl="0" w:tplc="13F27A52">
+      <w:start w:val="1"/>
+      <w:numFmt w:val="decimal"/>
+      <w:lvlText w:val="%1."/>
+      <w:lvlJc w:val="left"/>
+      <w:pPr>
+        <w:ind w:left="1080" w:hanging="360"/>
+      </w:pPr>
+      <w:rPr>
+        <w:rFonts w:hint="default"/>
+      </w:rPr>
+    </w:lvl>
+    <w:lvl w:ilvl="1" w:tplc="0C090019" w:tentative="1">
+      <w:start w:val="1"/>
+      <w:numFmt w:val="lowerLetter"/>
+      <w:lvlText w:val="%2."/>
+      <w:lvlJc w:val="left"/>
+      <w:pPr>
+        <w:ind w:left="1800" w:hanging="360"/>
+      </w:pPr>
+    </w:lvl>
+    <w:lvl w:ilvl="2" w:tplc="0C09001B" w:tentative="1">
+      <w:start w:val="1"/>
+      <w:numFmt w:val="lowerRoman"/>
+      <w:lvlText w:val="%3."/>
+      <w:lvlJc w:val="right"/>
+      <w:pPr>
+        <w:ind w:left="2520" w:hanging="180"/>
+      </w:pPr>
+    </w:lvl>
+    <w:lvl w:ilvl="3" w:tplc="0C09000F" w:tentative="1">
+      <w:start w:val="1"/>
+      <w:numFmt w:val="decimal"/>
+      <w:lvlText w:val="%4."/>
+      <w:lvlJc w:val="left"/>
+      <w:pPr>
+        <w:ind w:left="3240" w:hanging="360"/>
+      </w:pPr>
+    </w:lvl>
+    <w:lvl w:ilvl="4" w:tplc="0C090019" w:tentative="1">
+      <w:start w:val="1"/>
+      <w:numFmt w:val="lowerLetter"/>
+      <w:lvlText w:val="%5."/>
+      <w:lvlJc w:val="left"/>
+      <w:pPr>
+        <w:ind w:left="3960" w:hanging="360"/>
+      </w:pPr>
+    </w:lvl>
+    <w:lvl w:ilvl="5" w:tplc="0C09001B" w:tentative="1">
+      <w:start w:val="1"/>
+      <w:numFmt w:val="lowerRoman"/>
+      <w:lvlText w:val="%6."/>
+      <w:lvlJc w:val="right"/>
+      <w:pPr>
+        <w:ind w:left="4680" w:hanging="180"/>
+      </w:pPr>
+    </w:lvl>
+    <w:lvl w:ilvl="6" w:tplc="0C09000F" w:tentative="1">
+      <w:start w:val="1"/>
+      <w:numFmt w:val="decimal"/>
+      <w:lvlText w:val="%7."/>
+      <w:lvlJc w:val="left"/>
+      <w:pPr>
+        <w:ind w:left="5400" w:hanging="360"/>
+      </w:pPr>
+    </w:lvl>
+    <w:lvl w:ilvl="7" w:tplc="0C090019" w:tentative="1">
+      <w:start w:val="1"/>
+      <w:numFmt w:val="lowerLetter"/>
+      <w:lvlText w:val="%8."/>
+      <w:lvlJc w:val="left"/>
+      <w:pPr>
+        <w:ind w:left="6120" w:hanging="360"/>
+      </w:pPr>
+    </w:lvl>
+    <w:lvl w:ilvl="8" w:tplc="0C09001B" w:tentative="1">
+      <w:start w:val="1"/>
+      <w:numFmt w:val="lowerRoman"/>
+      <w:lvlText w:val="%9."/>
+      <w:lvlJc w:val="right"/>
+      <w:pPr>
+        <w:ind w:left="6840" w:hanging="180"/>
+      </w:pPr>
+    </w:lvl>
+  </w:abstractNum>
+  <w:abstractNum w:abstractNumId="9" w15:restartNumberingAfterBreak="0">
     <w:nsid w:val="2EAA7F0C"/>
     <w:multiLevelType w:val="hybridMultilevel"/>
     <w:tmpl w:val="98F4575A"/>
@@ -7773,7 +7342,7 @@
       </w:rPr>
     </w:lvl>
   </w:abstractNum>
-  <w:abstractNum w:abstractNumId="9" w15:restartNumberingAfterBreak="0">
+  <w:abstractNum w:abstractNumId="10" w15:restartNumberingAfterBreak="0">
     <w:nsid w:val="309634EF"/>
     <w:multiLevelType w:val="hybridMultilevel"/>
     <w:tmpl w:val="EF2AA2C0"/>
@@ -7862,7 +7431,7 @@
       </w:pPr>
     </w:lvl>
   </w:abstractNum>
-  <w:abstractNum w:abstractNumId="10" w15:restartNumberingAfterBreak="0">
+  <w:abstractNum w:abstractNumId="11" w15:restartNumberingAfterBreak="0">
     <w:nsid w:val="33D941C7"/>
     <w:multiLevelType w:val="hybridMultilevel"/>
     <w:tmpl w:val="F9AA77C2"/>
@@ -7951,7 +7520,7 @@
       </w:pPr>
     </w:lvl>
   </w:abstractNum>
-  <w:abstractNum w:abstractNumId="11" w15:restartNumberingAfterBreak="0">
+  <w:abstractNum w:abstractNumId="12" w15:restartNumberingAfterBreak="0">
     <w:nsid w:val="3AA34B02"/>
     <w:multiLevelType w:val="hybridMultilevel"/>
     <w:tmpl w:val="0F881604"/>
@@ -8040,7 +7609,96 @@
       </w:pPr>
     </w:lvl>
   </w:abstractNum>
-  <w:abstractNum w:abstractNumId="12" w15:restartNumberingAfterBreak="0">
+  <w:abstractNum w:abstractNumId="13" w15:restartNumberingAfterBreak="0">
+    <w:nsid w:val="3AC37E22"/>
+    <w:multiLevelType w:val="hybridMultilevel"/>
+    <w:tmpl w:val="E558F042"/>
+    <w:lvl w:ilvl="0" w:tplc="0C09000F">
+      <w:start w:val="1"/>
+      <w:numFmt w:val="decimal"/>
+      <w:lvlText w:val="%1."/>
+      <w:lvlJc w:val="left"/>
+      <w:pPr>
+        <w:ind w:left="720" w:hanging="360"/>
+      </w:pPr>
+      <w:rPr>
+        <w:rFonts w:hint="default"/>
+      </w:rPr>
+    </w:lvl>
+    <w:lvl w:ilvl="1" w:tplc="0C090019" w:tentative="1">
+      <w:start w:val="1"/>
+      <w:numFmt w:val="lowerLetter"/>
+      <w:lvlText w:val="%2."/>
+      <w:lvlJc w:val="left"/>
+      <w:pPr>
+        <w:ind w:left="1440" w:hanging="360"/>
+      </w:pPr>
+    </w:lvl>
+    <w:lvl w:ilvl="2" w:tplc="0C09001B" w:tentative="1">
+      <w:start w:val="1"/>
+      <w:numFmt w:val="lowerRoman"/>
+      <w:lvlText w:val="%3."/>
+      <w:lvlJc w:val="right"/>
+      <w:pPr>
+        <w:ind w:left="2160" w:hanging="180"/>
+      </w:pPr>
+    </w:lvl>
+    <w:lvl w:ilvl="3" w:tplc="0C09000F" w:tentative="1">
+      <w:start w:val="1"/>
+      <w:numFmt w:val="decimal"/>
+      <w:lvlText w:val="%4."/>
+      <w:lvlJc w:val="left"/>
+      <w:pPr>
+        <w:ind w:left="2880" w:hanging="360"/>
+      </w:pPr>
+    </w:lvl>
+    <w:lvl w:ilvl="4" w:tplc="0C090019" w:tentative="1">
+      <w:start w:val="1"/>
+      <w:numFmt w:val="lowerLetter"/>
+      <w:lvlText w:val="%5."/>
+      <w:lvlJc w:val="left"/>
+      <w:pPr>
+        <w:ind w:left="3600" w:hanging="360"/>
+      </w:pPr>
+    </w:lvl>
+    <w:lvl w:ilvl="5" w:tplc="0C09001B" w:tentative="1">
+      <w:start w:val="1"/>
+      <w:numFmt w:val="lowerRoman"/>
+      <w:lvlText w:val="%6."/>
+      <w:lvlJc w:val="right"/>
+      <w:pPr>
+        <w:ind w:left="4320" w:hanging="180"/>
+      </w:pPr>
+    </w:lvl>
+    <w:lvl w:ilvl="6" w:tplc="0C09000F" w:tentative="1">
+      <w:start w:val="1"/>
+      <w:numFmt w:val="decimal"/>
+      <w:lvlText w:val="%7."/>
+      <w:lvlJc w:val="left"/>
+      <w:pPr>
+        <w:ind w:left="5040" w:hanging="360"/>
+      </w:pPr>
+    </w:lvl>
+    <w:lvl w:ilvl="7" w:tplc="0C090019" w:tentative="1">
+      <w:start w:val="1"/>
+      <w:numFmt w:val="lowerLetter"/>
+      <w:lvlText w:val="%8."/>
+      <w:lvlJc w:val="left"/>
+      <w:pPr>
+        <w:ind w:left="5760" w:hanging="360"/>
+      </w:pPr>
+    </w:lvl>
+    <w:lvl w:ilvl="8" w:tplc="0C09001B" w:tentative="1">
+      <w:start w:val="1"/>
+      <w:numFmt w:val="lowerRoman"/>
+      <w:lvlText w:val="%9."/>
+      <w:lvlJc w:val="right"/>
+      <w:pPr>
+        <w:ind w:left="6480" w:hanging="180"/>
+      </w:pPr>
+    </w:lvl>
+  </w:abstractNum>
+  <w:abstractNum w:abstractNumId="14" w15:restartNumberingAfterBreak="0">
     <w:nsid w:val="3D3A2DAA"/>
     <w:multiLevelType w:val="multilevel"/>
     <w:tmpl w:val="35685E42"/>
@@ -8189,7 +7847,7 @@
       </w:rPr>
     </w:lvl>
   </w:abstractNum>
-  <w:abstractNum w:abstractNumId="13" w15:restartNumberingAfterBreak="0">
+  <w:abstractNum w:abstractNumId="15" w15:restartNumberingAfterBreak="0">
     <w:nsid w:val="3D78645F"/>
     <w:multiLevelType w:val="hybridMultilevel"/>
     <w:tmpl w:val="689E1494"/>
@@ -8278,7 +7936,7 @@
       </w:pPr>
     </w:lvl>
   </w:abstractNum>
-  <w:abstractNum w:abstractNumId="14" w15:restartNumberingAfterBreak="0">
+  <w:abstractNum w:abstractNumId="16" w15:restartNumberingAfterBreak="0">
     <w:nsid w:val="43EF62FD"/>
     <w:multiLevelType w:val="multilevel"/>
     <w:tmpl w:val="A9E436A6"/>
@@ -8423,7 +8081,7 @@
       </w:rPr>
     </w:lvl>
   </w:abstractNum>
-  <w:abstractNum w:abstractNumId="15" w15:restartNumberingAfterBreak="0">
+  <w:abstractNum w:abstractNumId="17" w15:restartNumberingAfterBreak="0">
     <w:nsid w:val="44355A47"/>
     <w:multiLevelType w:val="hybridMultilevel"/>
     <w:tmpl w:val="5B8EC492"/>
@@ -8536,7 +8194,96 @@
       </w:rPr>
     </w:lvl>
   </w:abstractNum>
-  <w:abstractNum w:abstractNumId="16" w15:restartNumberingAfterBreak="0">
+  <w:abstractNum w:abstractNumId="18" w15:restartNumberingAfterBreak="0">
+    <w:nsid w:val="45FE7768"/>
+    <w:multiLevelType w:val="hybridMultilevel"/>
+    <w:tmpl w:val="EFA64952"/>
+    <w:lvl w:ilvl="0" w:tplc="0C09000F">
+      <w:start w:val="1"/>
+      <w:numFmt w:val="decimal"/>
+      <w:lvlText w:val="%1."/>
+      <w:lvlJc w:val="left"/>
+      <w:pPr>
+        <w:ind w:left="720" w:hanging="360"/>
+      </w:pPr>
+      <w:rPr>
+        <w:rFonts w:hint="default"/>
+      </w:rPr>
+    </w:lvl>
+    <w:lvl w:ilvl="1" w:tplc="0C090019" w:tentative="1">
+      <w:start w:val="1"/>
+      <w:numFmt w:val="lowerLetter"/>
+      <w:lvlText w:val="%2."/>
+      <w:lvlJc w:val="left"/>
+      <w:pPr>
+        <w:ind w:left="1440" w:hanging="360"/>
+      </w:pPr>
+    </w:lvl>
+    <w:lvl w:ilvl="2" w:tplc="0C09001B" w:tentative="1">
+      <w:start w:val="1"/>
+      <w:numFmt w:val="lowerRoman"/>
+      <w:lvlText w:val="%3."/>
+      <w:lvlJc w:val="right"/>
+      <w:pPr>
+        <w:ind w:left="2160" w:hanging="180"/>
+      </w:pPr>
+    </w:lvl>
+    <w:lvl w:ilvl="3" w:tplc="0C09000F" w:tentative="1">
+      <w:start w:val="1"/>
+      <w:numFmt w:val="decimal"/>
+      <w:lvlText w:val="%4."/>
+      <w:lvlJc w:val="left"/>
+      <w:pPr>
+        <w:ind w:left="2880" w:hanging="360"/>
+      </w:pPr>
+    </w:lvl>
+    <w:lvl w:ilvl="4" w:tplc="0C090019" w:tentative="1">
+      <w:start w:val="1"/>
+      <w:numFmt w:val="lowerLetter"/>
+      <w:lvlText w:val="%5."/>
+      <w:lvlJc w:val="left"/>
+      <w:pPr>
+        <w:ind w:left="3600" w:hanging="360"/>
+      </w:pPr>
+    </w:lvl>
+    <w:lvl w:ilvl="5" w:tplc="0C09001B" w:tentative="1">
+      <w:start w:val="1"/>
+      <w:numFmt w:val="lowerRoman"/>
+      <w:lvlText w:val="%6."/>
+      <w:lvlJc w:val="right"/>
+      <w:pPr>
+        <w:ind w:left="4320" w:hanging="180"/>
+      </w:pPr>
+    </w:lvl>
+    <w:lvl w:ilvl="6" w:tplc="0C09000F" w:tentative="1">
+      <w:start w:val="1"/>
+      <w:numFmt w:val="decimal"/>
+      <w:lvlText w:val="%7."/>
+      <w:lvlJc w:val="left"/>
+      <w:pPr>
+        <w:ind w:left="5040" w:hanging="360"/>
+      </w:pPr>
+    </w:lvl>
+    <w:lvl w:ilvl="7" w:tplc="0C090019" w:tentative="1">
+      <w:start w:val="1"/>
+      <w:numFmt w:val="lowerLetter"/>
+      <w:lvlText w:val="%8."/>
+      <w:lvlJc w:val="left"/>
+      <w:pPr>
+        <w:ind w:left="5760" w:hanging="360"/>
+      </w:pPr>
+    </w:lvl>
+    <w:lvl w:ilvl="8" w:tplc="0C09001B" w:tentative="1">
+      <w:start w:val="1"/>
+      <w:numFmt w:val="lowerRoman"/>
+      <w:lvlText w:val="%9."/>
+      <w:lvlJc w:val="right"/>
+      <w:pPr>
+        <w:ind w:left="6480" w:hanging="180"/>
+      </w:pPr>
+    </w:lvl>
+  </w:abstractNum>
+  <w:abstractNum w:abstractNumId="19" w15:restartNumberingAfterBreak="0">
     <w:nsid w:val="4F373BD6"/>
     <w:multiLevelType w:val="hybridMultilevel"/>
     <w:tmpl w:val="86D65D52"/>
@@ -8625,7 +8372,7 @@
       </w:pPr>
     </w:lvl>
   </w:abstractNum>
-  <w:abstractNum w:abstractNumId="17" w15:restartNumberingAfterBreak="0">
+  <w:abstractNum w:abstractNumId="20" w15:restartNumberingAfterBreak="0">
     <w:nsid w:val="4F6F127E"/>
     <w:multiLevelType w:val="hybridMultilevel"/>
     <w:tmpl w:val="39D29EEC"/>
@@ -8738,7 +8485,7 @@
       </w:rPr>
     </w:lvl>
   </w:abstractNum>
-  <w:abstractNum w:abstractNumId="18" w15:restartNumberingAfterBreak="0">
+  <w:abstractNum w:abstractNumId="21" w15:restartNumberingAfterBreak="0">
     <w:nsid w:val="555A1B8D"/>
     <w:multiLevelType w:val="multilevel"/>
     <w:tmpl w:val="4F827E46"/>
@@ -8851,7 +8598,7 @@
       </w:rPr>
     </w:lvl>
   </w:abstractNum>
-  <w:abstractNum w:abstractNumId="19" w15:restartNumberingAfterBreak="0">
+  <w:abstractNum w:abstractNumId="22" w15:restartNumberingAfterBreak="0">
     <w:nsid w:val="564F640E"/>
     <w:multiLevelType w:val="multilevel"/>
     <w:tmpl w:val="6F823F42"/>
@@ -8964,7 +8711,7 @@
       </w:rPr>
     </w:lvl>
   </w:abstractNum>
-  <w:abstractNum w:abstractNumId="20" w15:restartNumberingAfterBreak="0">
+  <w:abstractNum w:abstractNumId="23" w15:restartNumberingAfterBreak="0">
     <w:nsid w:val="5AB35A9E"/>
     <w:multiLevelType w:val="multilevel"/>
     <w:tmpl w:val="3918A56A"/>
@@ -9077,7 +8824,185 @@
       </w:rPr>
     </w:lvl>
   </w:abstractNum>
-  <w:abstractNum w:abstractNumId="21" w15:restartNumberingAfterBreak="0">
+  <w:abstractNum w:abstractNumId="24" w15:restartNumberingAfterBreak="0">
+    <w:nsid w:val="61CD4225"/>
+    <w:multiLevelType w:val="hybridMultilevel"/>
+    <w:tmpl w:val="47B0A11A"/>
+    <w:lvl w:ilvl="0" w:tplc="0C09000F">
+      <w:start w:val="1"/>
+      <w:numFmt w:val="decimal"/>
+      <w:lvlText w:val="%1."/>
+      <w:lvlJc w:val="left"/>
+      <w:pPr>
+        <w:ind w:left="720" w:hanging="360"/>
+      </w:pPr>
+      <w:rPr>
+        <w:rFonts w:hint="default"/>
+      </w:rPr>
+    </w:lvl>
+    <w:lvl w:ilvl="1" w:tplc="0C090019" w:tentative="1">
+      <w:start w:val="1"/>
+      <w:numFmt w:val="lowerLetter"/>
+      <w:lvlText w:val="%2."/>
+      <w:lvlJc w:val="left"/>
+      <w:pPr>
+        <w:ind w:left="1440" w:hanging="360"/>
+      </w:pPr>
+    </w:lvl>
+    <w:lvl w:ilvl="2" w:tplc="0C09001B" w:tentative="1">
+      <w:start w:val="1"/>
+      <w:numFmt w:val="lowerRoman"/>
+      <w:lvlText w:val="%3."/>
+      <w:lvlJc w:val="right"/>
+      <w:pPr>
+        <w:ind w:left="2160" w:hanging="180"/>
+      </w:pPr>
+    </w:lvl>
+    <w:lvl w:ilvl="3" w:tplc="0C09000F" w:tentative="1">
+      <w:start w:val="1"/>
+      <w:numFmt w:val="decimal"/>
+      <w:lvlText w:val="%4."/>
+      <w:lvlJc w:val="left"/>
+      <w:pPr>
+        <w:ind w:left="2880" w:hanging="360"/>
+      </w:pPr>
+    </w:lvl>
+    <w:lvl w:ilvl="4" w:tplc="0C090019" w:tentative="1">
+      <w:start w:val="1"/>
+      <w:numFmt w:val="lowerLetter"/>
+      <w:lvlText w:val="%5."/>
+      <w:lvlJc w:val="left"/>
+      <w:pPr>
+        <w:ind w:left="3600" w:hanging="360"/>
+      </w:pPr>
+    </w:lvl>
+    <w:lvl w:ilvl="5" w:tplc="0C09001B" w:tentative="1">
+      <w:start w:val="1"/>
+      <w:numFmt w:val="lowerRoman"/>
+      <w:lvlText w:val="%6."/>
+      <w:lvlJc w:val="right"/>
+      <w:pPr>
+        <w:ind w:left="4320" w:hanging="180"/>
+      </w:pPr>
+    </w:lvl>
+    <w:lvl w:ilvl="6" w:tplc="0C09000F" w:tentative="1">
+      <w:start w:val="1"/>
+      <w:numFmt w:val="decimal"/>
+      <w:lvlText w:val="%7."/>
+      <w:lvlJc w:val="left"/>
+      <w:pPr>
+        <w:ind w:left="5040" w:hanging="360"/>
+      </w:pPr>
+    </w:lvl>
+    <w:lvl w:ilvl="7" w:tplc="0C090019" w:tentative="1">
+      <w:start w:val="1"/>
+      <w:numFmt w:val="lowerLetter"/>
+      <w:lvlText w:val="%8."/>
+      <w:lvlJc w:val="left"/>
+      <w:pPr>
+        <w:ind w:left="5760" w:hanging="360"/>
+      </w:pPr>
+    </w:lvl>
+    <w:lvl w:ilvl="8" w:tplc="0C09001B" w:tentative="1">
+      <w:start w:val="1"/>
+      <w:numFmt w:val="lowerRoman"/>
+      <w:lvlText w:val="%9."/>
+      <w:lvlJc w:val="right"/>
+      <w:pPr>
+        <w:ind w:left="6480" w:hanging="180"/>
+      </w:pPr>
+    </w:lvl>
+  </w:abstractNum>
+  <w:abstractNum w:abstractNumId="25" w15:restartNumberingAfterBreak="0">
+    <w:nsid w:val="6AAF76B2"/>
+    <w:multiLevelType w:val="hybridMultilevel"/>
+    <w:tmpl w:val="C4E4F9FA"/>
+    <w:lvl w:ilvl="0" w:tplc="BC6AD0DA">
+      <w:start w:val="1"/>
+      <w:numFmt w:val="decimal"/>
+      <w:lvlText w:val="%1."/>
+      <w:lvlJc w:val="left"/>
+      <w:pPr>
+        <w:ind w:left="1080" w:hanging="360"/>
+      </w:pPr>
+      <w:rPr>
+        <w:rFonts w:hint="default"/>
+      </w:rPr>
+    </w:lvl>
+    <w:lvl w:ilvl="1" w:tplc="0C090019" w:tentative="1">
+      <w:start w:val="1"/>
+      <w:numFmt w:val="lowerLetter"/>
+      <w:lvlText w:val="%2."/>
+      <w:lvlJc w:val="left"/>
+      <w:pPr>
+        <w:ind w:left="1800" w:hanging="360"/>
+      </w:pPr>
+    </w:lvl>
+    <w:lvl w:ilvl="2" w:tplc="0C09001B" w:tentative="1">
+      <w:start w:val="1"/>
+      <w:numFmt w:val="lowerRoman"/>
+      <w:lvlText w:val="%3."/>
+      <w:lvlJc w:val="right"/>
+      <w:pPr>
+        <w:ind w:left="2520" w:hanging="180"/>
+      </w:pPr>
+    </w:lvl>
+    <w:lvl w:ilvl="3" w:tplc="0C09000F" w:tentative="1">
+      <w:start w:val="1"/>
+      <w:numFmt w:val="decimal"/>
+      <w:lvlText w:val="%4."/>
+      <w:lvlJc w:val="left"/>
+      <w:pPr>
+        <w:ind w:left="3240" w:hanging="360"/>
+      </w:pPr>
+    </w:lvl>
+    <w:lvl w:ilvl="4" w:tplc="0C090019" w:tentative="1">
+      <w:start w:val="1"/>
+      <w:numFmt w:val="lowerLetter"/>
+      <w:lvlText w:val="%5."/>
+      <w:lvlJc w:val="left"/>
+      <w:pPr>
+        <w:ind w:left="3960" w:hanging="360"/>
+      </w:pPr>
+    </w:lvl>
+    <w:lvl w:ilvl="5" w:tplc="0C09001B" w:tentative="1">
+      <w:start w:val="1"/>
+      <w:numFmt w:val="lowerRoman"/>
+      <w:lvlText w:val="%6."/>
+      <w:lvlJc w:val="right"/>
+      <w:pPr>
+        <w:ind w:left="4680" w:hanging="180"/>
+      </w:pPr>
+    </w:lvl>
+    <w:lvl w:ilvl="6" w:tplc="0C09000F" w:tentative="1">
+      <w:start w:val="1"/>
+      <w:numFmt w:val="decimal"/>
+      <w:lvlText w:val="%7."/>
+      <w:lvlJc w:val="left"/>
+      <w:pPr>
+        <w:ind w:left="5400" w:hanging="360"/>
+      </w:pPr>
+    </w:lvl>
+    <w:lvl w:ilvl="7" w:tplc="0C090019" w:tentative="1">
+      <w:start w:val="1"/>
+      <w:numFmt w:val="lowerLetter"/>
+      <w:lvlText w:val="%8."/>
+      <w:lvlJc w:val="left"/>
+      <w:pPr>
+        <w:ind w:left="6120" w:hanging="360"/>
+      </w:pPr>
+    </w:lvl>
+    <w:lvl w:ilvl="8" w:tplc="0C09001B" w:tentative="1">
+      <w:start w:val="1"/>
+      <w:numFmt w:val="lowerRoman"/>
+      <w:lvlText w:val="%9."/>
+      <w:lvlJc w:val="right"/>
+      <w:pPr>
+        <w:ind w:left="6840" w:hanging="180"/>
+      </w:pPr>
+    </w:lvl>
+  </w:abstractNum>
+  <w:abstractNum w:abstractNumId="26" w15:restartNumberingAfterBreak="0">
     <w:nsid w:val="6ACB4091"/>
     <w:multiLevelType w:val="multilevel"/>
     <w:tmpl w:val="6E1CAADA"/>
@@ -9226,7 +9151,185 @@
       </w:rPr>
     </w:lvl>
   </w:abstractNum>
-  <w:abstractNum w:abstractNumId="22" w15:restartNumberingAfterBreak="0">
+  <w:abstractNum w:abstractNumId="27" w15:restartNumberingAfterBreak="0">
+    <w:nsid w:val="6AD06F31"/>
+    <w:multiLevelType w:val="hybridMultilevel"/>
+    <w:tmpl w:val="04A0C9E0"/>
+    <w:lvl w:ilvl="0" w:tplc="0E6A751A">
+      <w:start w:val="1"/>
+      <w:numFmt w:val="decimal"/>
+      <w:lvlText w:val="%1."/>
+      <w:lvlJc w:val="left"/>
+      <w:pPr>
+        <w:ind w:left="1080" w:hanging="360"/>
+      </w:pPr>
+      <w:rPr>
+        <w:rFonts w:hint="default"/>
+      </w:rPr>
+    </w:lvl>
+    <w:lvl w:ilvl="1" w:tplc="0C090019" w:tentative="1">
+      <w:start w:val="1"/>
+      <w:numFmt w:val="lowerLetter"/>
+      <w:lvlText w:val="%2."/>
+      <w:lvlJc w:val="left"/>
+      <w:pPr>
+        <w:ind w:left="1800" w:hanging="360"/>
+      </w:pPr>
+    </w:lvl>
+    <w:lvl w:ilvl="2" w:tplc="0C09001B" w:tentative="1">
+      <w:start w:val="1"/>
+      <w:numFmt w:val="lowerRoman"/>
+      <w:lvlText w:val="%3."/>
+      <w:lvlJc w:val="right"/>
+      <w:pPr>
+        <w:ind w:left="2520" w:hanging="180"/>
+      </w:pPr>
+    </w:lvl>
+    <w:lvl w:ilvl="3" w:tplc="0C09000F" w:tentative="1">
+      <w:start w:val="1"/>
+      <w:numFmt w:val="decimal"/>
+      <w:lvlText w:val="%4."/>
+      <w:lvlJc w:val="left"/>
+      <w:pPr>
+        <w:ind w:left="3240" w:hanging="360"/>
+      </w:pPr>
+    </w:lvl>
+    <w:lvl w:ilvl="4" w:tplc="0C090019" w:tentative="1">
+      <w:start w:val="1"/>
+      <w:numFmt w:val="lowerLetter"/>
+      <w:lvlText w:val="%5."/>
+      <w:lvlJc w:val="left"/>
+      <w:pPr>
+        <w:ind w:left="3960" w:hanging="360"/>
+      </w:pPr>
+    </w:lvl>
+    <w:lvl w:ilvl="5" w:tplc="0C09001B" w:tentative="1">
+      <w:start w:val="1"/>
+      <w:numFmt w:val="lowerRoman"/>
+      <w:lvlText w:val="%6."/>
+      <w:lvlJc w:val="right"/>
+      <w:pPr>
+        <w:ind w:left="4680" w:hanging="180"/>
+      </w:pPr>
+    </w:lvl>
+    <w:lvl w:ilvl="6" w:tplc="0C09000F" w:tentative="1">
+      <w:start w:val="1"/>
+      <w:numFmt w:val="decimal"/>
+      <w:lvlText w:val="%7."/>
+      <w:lvlJc w:val="left"/>
+      <w:pPr>
+        <w:ind w:left="5400" w:hanging="360"/>
+      </w:pPr>
+    </w:lvl>
+    <w:lvl w:ilvl="7" w:tplc="0C090019" w:tentative="1">
+      <w:start w:val="1"/>
+      <w:numFmt w:val="lowerLetter"/>
+      <w:lvlText w:val="%8."/>
+      <w:lvlJc w:val="left"/>
+      <w:pPr>
+        <w:ind w:left="6120" w:hanging="360"/>
+      </w:pPr>
+    </w:lvl>
+    <w:lvl w:ilvl="8" w:tplc="0C09001B" w:tentative="1">
+      <w:start w:val="1"/>
+      <w:numFmt w:val="lowerRoman"/>
+      <w:lvlText w:val="%9."/>
+      <w:lvlJc w:val="right"/>
+      <w:pPr>
+        <w:ind w:left="6840" w:hanging="180"/>
+      </w:pPr>
+    </w:lvl>
+  </w:abstractNum>
+  <w:abstractNum w:abstractNumId="28" w15:restartNumberingAfterBreak="0">
+    <w:nsid w:val="722848A7"/>
+    <w:multiLevelType w:val="hybridMultilevel"/>
+    <w:tmpl w:val="1C205974"/>
+    <w:lvl w:ilvl="0" w:tplc="0C09000F">
+      <w:start w:val="1"/>
+      <w:numFmt w:val="decimal"/>
+      <w:lvlText w:val="%1."/>
+      <w:lvlJc w:val="left"/>
+      <w:pPr>
+        <w:ind w:left="720" w:hanging="360"/>
+      </w:pPr>
+      <w:rPr>
+        <w:rFonts w:hint="default"/>
+      </w:rPr>
+    </w:lvl>
+    <w:lvl w:ilvl="1" w:tplc="0C090019" w:tentative="1">
+      <w:start w:val="1"/>
+      <w:numFmt w:val="lowerLetter"/>
+      <w:lvlText w:val="%2."/>
+      <w:lvlJc w:val="left"/>
+      <w:pPr>
+        <w:ind w:left="1440" w:hanging="360"/>
+      </w:pPr>
+    </w:lvl>
+    <w:lvl w:ilvl="2" w:tplc="0C09001B" w:tentative="1">
+      <w:start w:val="1"/>
+      <w:numFmt w:val="lowerRoman"/>
+      <w:lvlText w:val="%3."/>
+      <w:lvlJc w:val="right"/>
+      <w:pPr>
+        <w:ind w:left="2160" w:hanging="180"/>
+      </w:pPr>
+    </w:lvl>
+    <w:lvl w:ilvl="3" w:tplc="0C09000F" w:tentative="1">
+      <w:start w:val="1"/>
+      <w:numFmt w:val="decimal"/>
+      <w:lvlText w:val="%4."/>
+      <w:lvlJc w:val="left"/>
+      <w:pPr>
+        <w:ind w:left="2880" w:hanging="360"/>
+      </w:pPr>
+    </w:lvl>
+    <w:lvl w:ilvl="4" w:tplc="0C090019" w:tentative="1">
+      <w:start w:val="1"/>
+      <w:numFmt w:val="lowerLetter"/>
+      <w:lvlText w:val="%5."/>
+      <w:lvlJc w:val="left"/>
+      <w:pPr>
+        <w:ind w:left="3600" w:hanging="360"/>
+      </w:pPr>
+    </w:lvl>
+    <w:lvl w:ilvl="5" w:tplc="0C09001B" w:tentative="1">
+      <w:start w:val="1"/>
+      <w:numFmt w:val="lowerRoman"/>
+      <w:lvlText w:val="%6."/>
+      <w:lvlJc w:val="right"/>
+      <w:pPr>
+        <w:ind w:left="4320" w:hanging="180"/>
+      </w:pPr>
+    </w:lvl>
+    <w:lvl w:ilvl="6" w:tplc="0C09000F" w:tentative="1">
+      <w:start w:val="1"/>
+      <w:numFmt w:val="decimal"/>
+      <w:lvlText w:val="%7."/>
+      <w:lvlJc w:val="left"/>
+      <w:pPr>
+        <w:ind w:left="5040" w:hanging="360"/>
+      </w:pPr>
+    </w:lvl>
+    <w:lvl w:ilvl="7" w:tplc="0C090019" w:tentative="1">
+      <w:start w:val="1"/>
+      <w:numFmt w:val="lowerLetter"/>
+      <w:lvlText w:val="%8."/>
+      <w:lvlJc w:val="left"/>
+      <w:pPr>
+        <w:ind w:left="5760" w:hanging="360"/>
+      </w:pPr>
+    </w:lvl>
+    <w:lvl w:ilvl="8" w:tplc="0C09001B" w:tentative="1">
+      <w:start w:val="1"/>
+      <w:numFmt w:val="lowerRoman"/>
+      <w:lvlText w:val="%9."/>
+      <w:lvlJc w:val="right"/>
+      <w:pPr>
+        <w:ind w:left="6480" w:hanging="180"/>
+      </w:pPr>
+    </w:lvl>
+  </w:abstractNum>
+  <w:abstractNum w:abstractNumId="29" w15:restartNumberingAfterBreak="0">
     <w:nsid w:val="78506E6B"/>
     <w:multiLevelType w:val="hybridMultilevel"/>
     <w:tmpl w:val="357E6BC8"/>
@@ -9316,7 +9419,7 @@
     </w:lvl>
   </w:abstractNum>
   <w:num w:numId="1" w16cid:durableId="1101410490">
-    <w:abstractNumId w:val="20"/>
+    <w:abstractNumId w:val="23"/>
     <w:lvlOverride w:ilvl="0">
       <w:startOverride w:val="1"/>
     </w:lvlOverride>
@@ -9349,34 +9452,34 @@
     <w:abstractNumId w:val="2"/>
   </w:num>
   <w:num w:numId="3" w16cid:durableId="1376195535">
-    <w:abstractNumId w:val="19"/>
+    <w:abstractNumId w:val="22"/>
   </w:num>
   <w:num w:numId="4" w16cid:durableId="762073408">
-    <w:abstractNumId w:val="18"/>
+    <w:abstractNumId w:val="21"/>
   </w:num>
   <w:num w:numId="5" w16cid:durableId="865827863">
-    <w:abstractNumId w:val="15"/>
+    <w:abstractNumId w:val="17"/>
   </w:num>
   <w:num w:numId="6" w16cid:durableId="1970624190">
     <w:abstractNumId w:val="3"/>
   </w:num>
   <w:num w:numId="7" w16cid:durableId="1719166603">
-    <w:abstractNumId w:val="8"/>
+    <w:abstractNumId w:val="9"/>
   </w:num>
   <w:num w:numId="8" w16cid:durableId="459883939">
-    <w:abstractNumId w:val="17"/>
+    <w:abstractNumId w:val="20"/>
   </w:num>
   <w:num w:numId="9" w16cid:durableId="1344745536">
-    <w:abstractNumId w:val="16"/>
+    <w:abstractNumId w:val="19"/>
   </w:num>
   <w:num w:numId="10" w16cid:durableId="354229681">
-    <w:abstractNumId w:val="13"/>
+    <w:abstractNumId w:val="15"/>
   </w:num>
   <w:num w:numId="11" w16cid:durableId="560556132">
-    <w:abstractNumId w:val="11"/>
+    <w:abstractNumId w:val="12"/>
   </w:num>
   <w:num w:numId="12" w16cid:durableId="285162842">
-    <w:abstractNumId w:val="9"/>
+    <w:abstractNumId w:val="10"/>
   </w:num>
   <w:num w:numId="13" w16cid:durableId="2111772923">
     <w:abstractNumId w:val="0"/>
@@ -9388,28 +9491,49 @@
     <w:abstractNumId w:val="1"/>
   </w:num>
   <w:num w:numId="16" w16cid:durableId="1108308923">
-    <w:abstractNumId w:val="22"/>
+    <w:abstractNumId w:val="29"/>
   </w:num>
   <w:num w:numId="17" w16cid:durableId="1271818530">
-    <w:abstractNumId w:val="10"/>
+    <w:abstractNumId w:val="11"/>
   </w:num>
   <w:num w:numId="18" w16cid:durableId="683482209">
     <w:abstractNumId w:val="7"/>
   </w:num>
   <w:num w:numId="19" w16cid:durableId="154298638">
-    <w:abstractNumId w:val="21"/>
+    <w:abstractNumId w:val="26"/>
   </w:num>
   <w:num w:numId="20" w16cid:durableId="1047878282">
-    <w:abstractNumId w:val="12"/>
+    <w:abstractNumId w:val="14"/>
   </w:num>
   <w:num w:numId="21" w16cid:durableId="415128627">
     <w:abstractNumId w:val="6"/>
   </w:num>
   <w:num w:numId="22" w16cid:durableId="786393874">
-    <w:abstractNumId w:val="14"/>
+    <w:abstractNumId w:val="16"/>
   </w:num>
   <w:num w:numId="23" w16cid:durableId="1418945904">
     <w:abstractNumId w:val="4"/>
+  </w:num>
+  <w:num w:numId="24" w16cid:durableId="231351311">
+    <w:abstractNumId w:val="27"/>
+  </w:num>
+  <w:num w:numId="25" w16cid:durableId="1840266046">
+    <w:abstractNumId w:val="18"/>
+  </w:num>
+  <w:num w:numId="26" w16cid:durableId="1403522195">
+    <w:abstractNumId w:val="8"/>
+  </w:num>
+  <w:num w:numId="27" w16cid:durableId="1907493275">
+    <w:abstractNumId w:val="24"/>
+  </w:num>
+  <w:num w:numId="28" w16cid:durableId="1313868602">
+    <w:abstractNumId w:val="25"/>
+  </w:num>
+  <w:num w:numId="29" w16cid:durableId="153300307">
+    <w:abstractNumId w:val="28"/>
+  </w:num>
+  <w:num w:numId="30" w16cid:durableId="1172523906">
+    <w:abstractNumId w:val="13"/>
   </w:num>
 </w:numbering>
 </file>

</xml_diff>

<commit_message>
Update 0.3 - StudyTips Page UAT Plan.docx
</commit_message>
<xml_diff>
--- a/0.3 - StudyTips Page UAT Plan.docx
+++ b/0.3 - StudyTips Page UAT Plan.docx
@@ -1183,15 +1183,7 @@
         </w:numPr>
       </w:pPr>
       <w:r>
-        <w:t xml:space="preserve">Does the </w:t>
-      </w:r>
-      <w:proofErr w:type="gramStart"/>
-      <w:r>
-        <w:t>drop down</w:t>
-      </w:r>
-      <w:proofErr w:type="gramEnd"/>
-      <w:r>
-        <w:t xml:space="preserve"> menu work </w:t>
+        <w:t xml:space="preserve">Does the drop down menu work </w:t>
       </w:r>
     </w:p>
     <w:p>
@@ -1203,15 +1195,7 @@
         </w:numPr>
       </w:pPr>
       <w:r>
-        <w:t xml:space="preserve">Does pulling data from backend database </w:t>
-      </w:r>
-      <w:proofErr w:type="gramStart"/>
-      <w:r>
-        <w:t>work</w:t>
-      </w:r>
-      <w:proofErr w:type="gramEnd"/>
-      <w:r>
-        <w:t xml:space="preserve"> </w:t>
+        <w:t xml:space="preserve">Does pulling data from backend database work </w:t>
       </w:r>
     </w:p>
     <w:p>
@@ -1250,15 +1234,7 @@
         </w:numPr>
       </w:pPr>
       <w:r>
-        <w:t xml:space="preserve">How useful the tips </w:t>
-      </w:r>
-      <w:proofErr w:type="gramStart"/>
-      <w:r>
-        <w:t>are</w:t>
-      </w:r>
-      <w:proofErr w:type="gramEnd"/>
-      <w:r>
-        <w:t xml:space="preserve"> </w:t>
+        <w:t xml:space="preserve">How useful the tips are </w:t>
       </w:r>
     </w:p>
     <w:p>
@@ -1270,13 +1246,8 @@
         </w:numPr>
       </w:pPr>
       <w:r>
-        <w:t xml:space="preserve">How many tips there </w:t>
+        <w:t>How many tips there are</w:t>
       </w:r>
-      <w:proofErr w:type="gramStart"/>
-      <w:r>
-        <w:t>are</w:t>
-      </w:r>
-      <w:proofErr w:type="gramEnd"/>
     </w:p>
     <w:p>
       <w:r>
@@ -2085,7 +2056,61 @@
     <w:p/>
     <w:p/>
     <w:p/>
-    <w:p/>
+    <w:p>
+      <w:r>
+        <w:rPr>
+          <w:noProof/>
+        </w:rPr>
+        <w:drawing>
+          <wp:inline distT="0" distB="0" distL="0" distR="0" wp14:anchorId="0235B708" wp14:editId="5993D6D7">
+            <wp:extent cx="5932170" cy="5546725"/>
+            <wp:effectExtent l="0" t="0" r="0" b="0"/>
+            <wp:docPr id="1593091887" name="Picture 1"/>
+            <wp:cNvGraphicFramePr>
+              <a:graphicFrameLocks xmlns:a="http://schemas.openxmlformats.org/drawingml/2006/main" noChangeAspect="1"/>
+            </wp:cNvGraphicFramePr>
+            <a:graphic xmlns:a="http://schemas.openxmlformats.org/drawingml/2006/main">
+              <a:graphicData uri="http://schemas.openxmlformats.org/drawingml/2006/picture">
+                <pic:pic xmlns:pic="http://schemas.openxmlformats.org/drawingml/2006/picture">
+                  <pic:nvPicPr>
+                    <pic:cNvPr id="0" name="Picture 1"/>
+                    <pic:cNvPicPr>
+                      <a:picLocks noChangeAspect="1" noChangeArrowheads="1"/>
+                    </pic:cNvPicPr>
+                  </pic:nvPicPr>
+                  <pic:blipFill>
+                    <a:blip r:embed="rId13" cstate="print">
+                      <a:extLst>
+                        <a:ext uri="{28A0092B-C50C-407E-A947-70E740481C1C}">
+                          <a14:useLocalDpi xmlns:a14="http://schemas.microsoft.com/office/drawing/2010/main" val="0"/>
+                        </a:ext>
+                      </a:extLst>
+                    </a:blip>
+                    <a:srcRect/>
+                    <a:stretch>
+                      <a:fillRect/>
+                    </a:stretch>
+                  </pic:blipFill>
+                  <pic:spPr bwMode="auto">
+                    <a:xfrm>
+                      <a:off x="0" y="0"/>
+                      <a:ext cx="5932170" cy="5546725"/>
+                    </a:xfrm>
+                    <a:prstGeom prst="rect">
+                      <a:avLst/>
+                    </a:prstGeom>
+                    <a:noFill/>
+                    <a:ln>
+                      <a:noFill/>
+                    </a:ln>
+                  </pic:spPr>
+                </pic:pic>
+              </a:graphicData>
+            </a:graphic>
+          </wp:inline>
+        </w:drawing>
+      </w:r>
+    </w:p>
     <w:p/>
     <w:p>
       <w:pPr>
@@ -2098,6 +2123,7 @@
       </w:pPr>
       <w:bookmarkStart w:id="3" w:name="_Toc139546478"/>
       <w:r>
+        <w:lastRenderedPageBreak/>
         <w:t>Testing team</w:t>
       </w:r>
       <w:bookmarkEnd w:id="3"/>
@@ -2739,18 +2765,8 @@
                                       <w:iCs/>
                                       <w:color w:val="000000" w:themeColor="text1"/>
                                     </w:rPr>
-                                    <w:t xml:space="preserve">Johannes </w:t>
+                                    <w:t>Johannes Creusen</w:t>
                                   </w:r>
-                                  <w:proofErr w:type="spellStart"/>
-                                  <w:r>
-                                    <w:rPr>
-                                      <w:i/>
-                                      <w:iCs/>
-                                      <w:color w:val="000000" w:themeColor="text1"/>
-                                    </w:rPr>
-                                    <w:t>Creusen</w:t>
-                                  </w:r>
-                                  <w:proofErr w:type="spellEnd"/>
                                 </w:p>
                               </w:tc>
                               <w:tc>
@@ -2825,18 +2841,8 @@
                                       <w:iCs/>
                                       <w:color w:val="000000" w:themeColor="text1"/>
                                     </w:rPr>
-                                    <w:t xml:space="preserve">Stefan </w:t>
+                                    <w:t>Stefan Kottila</w:t>
                                   </w:r>
-                                  <w:proofErr w:type="spellStart"/>
-                                  <w:r>
-                                    <w:rPr>
-                                      <w:i/>
-                                      <w:iCs/>
-                                      <w:color w:val="000000" w:themeColor="text1"/>
-                                    </w:rPr>
-                                    <w:t>Kottila</w:t>
-                                  </w:r>
-                                  <w:proofErr w:type="spellEnd"/>
                                 </w:p>
                               </w:tc>
                               <w:tc>
@@ -3313,18 +3319,8 @@
                                 <w:iCs/>
                                 <w:color w:val="000000" w:themeColor="text1"/>
                               </w:rPr>
-                              <w:t xml:space="preserve">Johannes </w:t>
+                              <w:t>Johannes Creusen</w:t>
                             </w:r>
-                            <w:proofErr w:type="spellStart"/>
-                            <w:r>
-                              <w:rPr>
-                                <w:i/>
-                                <w:iCs/>
-                                <w:color w:val="000000" w:themeColor="text1"/>
-                              </w:rPr>
-                              <w:t>Creusen</w:t>
-                            </w:r>
-                            <w:proofErr w:type="spellEnd"/>
                           </w:p>
                         </w:tc>
                         <w:tc>
@@ -3399,18 +3395,8 @@
                                 <w:iCs/>
                                 <w:color w:val="000000" w:themeColor="text1"/>
                               </w:rPr>
-                              <w:t xml:space="preserve">Stefan </w:t>
+                              <w:t>Stefan Kottila</w:t>
                             </w:r>
-                            <w:proofErr w:type="spellStart"/>
-                            <w:r>
-                              <w:rPr>
-                                <w:i/>
-                                <w:iCs/>
-                                <w:color w:val="000000" w:themeColor="text1"/>
-                              </w:rPr>
-                              <w:t>Kottila</w:t>
-                            </w:r>
-                            <w:proofErr w:type="spellEnd"/>
                           </w:p>
                         </w:tc>
                         <w:tc>
@@ -5257,25 +5243,7 @@
                                 <w:iCs/>
                                 <w:color w:val="000000" w:themeColor="text1"/>
                               </w:rPr>
-                              <w:t xml:space="preserve">NBN </w:t>
-                            </w:r>
-                            <w:proofErr w:type="spellStart"/>
-                            <w:r>
-                              <w:rPr>
-                                <w:i/>
-                                <w:iCs/>
-                                <w:color w:val="000000" w:themeColor="text1"/>
-                              </w:rPr>
-                              <w:t>Fibe</w:t>
-                            </w:r>
-                            <w:proofErr w:type="spellEnd"/>
-                            <w:r>
-                              <w:rPr>
-                                <w:i/>
-                                <w:iCs/>
-                                <w:color w:val="000000" w:themeColor="text1"/>
-                              </w:rPr>
-                              <w:t xml:space="preserve"> to the Node network.</w:t>
+                              <w:t>NBN Fibe to the Node network.</w:t>
                             </w:r>
                           </w:p>
                           <w:p>
@@ -5433,25 +5401,7 @@
                           <w:iCs/>
                           <w:color w:val="000000" w:themeColor="text1"/>
                         </w:rPr>
-                        <w:t xml:space="preserve">NBN </w:t>
-                      </w:r>
-                      <w:proofErr w:type="spellStart"/>
-                      <w:r>
-                        <w:rPr>
-                          <w:i/>
-                          <w:iCs/>
-                          <w:color w:val="000000" w:themeColor="text1"/>
-                        </w:rPr>
-                        <w:t>Fibe</w:t>
-                      </w:r>
-                      <w:proofErr w:type="spellEnd"/>
-                      <w:r>
-                        <w:rPr>
-                          <w:i/>
-                          <w:iCs/>
-                          <w:color w:val="000000" w:themeColor="text1"/>
-                        </w:rPr>
-                        <w:t xml:space="preserve"> to the Node network.</w:t>
+                        <w:t>NBN Fibe to the Node network.</w:t>
                       </w:r>
                     </w:p>
                     <w:p>

</xml_diff>